<commit_message>
add final fernbach report
</commit_message>
<xml_diff>
--- a/reviews, responses, and recommendations/Fernbach et al - 2019 - Extreme opponents of genetically modified foods know the least but think they know the most/3 recommendation/ERROR decision & recommendation - Fernbach et al. 2019.docx
+++ b/reviews, responses, and recommendations/Fernbach et al - 2019 - Extreme opponents of genetically modified foods know the least but think they know the most/3 recommendation/ERROR decision & recommendation - Fernbach et al. 2019.docx
@@ -336,6 +336,16 @@
         </w:rPr>
         <w:t xml:space="preserve">DECISION: </w:t>
       </w:r>
+    </w:p>
+    <w:p>
+      <w:pPr>
+        <w:jc w:val="center"/>
+        <w:rPr>
+          <w:rFonts w:ascii="Oswald" w:eastAsia="Oswald" w:hAnsi="Oswald" w:cs="Oswald"/>
+          <w:sz w:val="38"/>
+          <w:szCs w:val="38"/>
+        </w:rPr>
+      </w:pPr>
       <w:sdt>
         <w:sdtPr>
           <w:rPr>
@@ -365,6 +375,14 @@
           </w:r>
         </w:sdtContent>
       </w:sdt>
+      <w:r>
+        <w:rPr>
+          <w:rFonts w:ascii="Oswald" w:hAnsi="Oswald"/>
+          <w:sz w:val="38"/>
+          <w:szCs w:val="38"/>
+        </w:rPr>
+        <w:t xml:space="preserve"> that do not affect the core conclusions</w:t>
+      </w:r>
     </w:p>
     <w:p>
       <w:pPr>
@@ -450,42 +468,48 @@
         <w:rPr>
           <w:sz w:val="26"/>
           <w:szCs w:val="26"/>
-          <w:lang w:val="fr-CH"/>
+          <w:lang w:val="en-US"/>
         </w:rPr>
       </w:pPr>
       <w:r>
         <w:rPr>
           <w:sz w:val="26"/>
           <w:szCs w:val="26"/>
-          <w:lang w:val="fr-CH"/>
-        </w:rPr>
-        <w:t>5</w:t>
+          <w:lang w:val="en-US"/>
+        </w:rPr>
+        <w:t>8</w:t>
       </w:r>
       <w:r>
         <w:rPr>
           <w:sz w:val="26"/>
           <w:szCs w:val="26"/>
-          <w:lang w:val="fr-CH"/>
+          <w:lang w:val="en-US"/>
         </w:rPr>
         <w:t xml:space="preserve"> </w:t>
       </w:r>
-      <w:proofErr w:type="spellStart"/>
       <w:r>
         <w:rPr>
           <w:sz w:val="26"/>
           <w:szCs w:val="26"/>
-          <w:lang w:val="fr-CH"/>
-        </w:rPr>
-        <w:t>December</w:t>
-      </w:r>
-      <w:proofErr w:type="spellEnd"/>
+          <w:lang w:val="en-US"/>
+        </w:rPr>
+        <w:t>January</w:t>
+      </w:r>
       <w:r>
         <w:rPr>
           <w:sz w:val="26"/>
           <w:szCs w:val="26"/>
-          <w:lang w:val="fr-CH"/>
-        </w:rPr>
-        <w:t xml:space="preserve"> 2024</w:t>
+          <w:lang w:val="en-US"/>
+        </w:rPr>
+        <w:t xml:space="preserve"> 202</w:t>
+      </w:r>
+      <w:r>
+        <w:rPr>
+          <w:sz w:val="26"/>
+          <w:szCs w:val="26"/>
+          <w:lang w:val="en-US"/>
+        </w:rPr>
+        <w:t>5</w:t>
       </w:r>
     </w:p>
     <w:p>
@@ -493,7 +517,7 @@
         <w:rPr>
           <w:sz w:val="20"/>
           <w:szCs w:val="20"/>
-          <w:lang w:val="fr-CH"/>
+          <w:lang w:val="en-US"/>
         </w:rPr>
       </w:pPr>
     </w:p>
@@ -504,7 +528,7 @@
           <w:i/>
           <w:sz w:val="20"/>
           <w:szCs w:val="20"/>
-          <w:lang w:val="fr-CH"/>
+          <w:lang w:val="en-US"/>
         </w:rPr>
       </w:pPr>
     </w:p>
@@ -515,7 +539,7 @@
           <w:i/>
           <w:sz w:val="20"/>
           <w:szCs w:val="20"/>
-          <w:lang w:val="fr-CH"/>
+          <w:lang w:val="en-US"/>
         </w:rPr>
       </w:pPr>
     </w:p>
@@ -527,7 +551,7 @@
           <w:color w:val="808080" w:themeColor="background1" w:themeShade="80"/>
           <w:sz w:val="20"/>
           <w:szCs w:val="20"/>
-          <w:lang w:val="fr-CH"/>
+          <w:lang w:val="en-US"/>
         </w:rPr>
       </w:pPr>
       <w:r>
@@ -536,7 +560,7 @@
           <w:color w:val="808080" w:themeColor="background1" w:themeShade="80"/>
           <w:sz w:val="20"/>
           <w:szCs w:val="20"/>
-          <w:lang w:val="fr-CH"/>
+          <w:lang w:val="en-US"/>
         </w:rPr>
         <w:t>Report version 1.0</w:t>
       </w:r>
@@ -546,7 +570,7 @@
           <w:color w:val="808080" w:themeColor="background1" w:themeShade="80"/>
           <w:sz w:val="20"/>
           <w:szCs w:val="20"/>
-          <w:lang w:val="fr-CH"/>
+          <w:lang w:val="en-US"/>
         </w:rPr>
         <w:t xml:space="preserve"> (2024-05-07)</w:t>
       </w:r>
@@ -558,68 +582,35 @@
           <w:color w:val="808080" w:themeColor="background1" w:themeShade="80"/>
           <w:sz w:val="20"/>
           <w:szCs w:val="20"/>
-          <w:lang w:val="fr-CH"/>
-        </w:rPr>
-      </w:pPr>
-      <w:proofErr w:type="spellStart"/>
+          <w:lang w:val="en-US"/>
+        </w:rPr>
+      </w:pPr>
       <w:r>
         <w:rPr>
           <w:i/>
           <w:color w:val="808080" w:themeColor="background1" w:themeShade="80"/>
           <w:sz w:val="20"/>
           <w:szCs w:val="20"/>
-          <w:lang w:val="fr-CH"/>
-        </w:rPr>
-        <w:t>Recommendation</w:t>
-      </w:r>
-      <w:proofErr w:type="spellEnd"/>
+          <w:lang w:val="en-US"/>
+        </w:rPr>
+        <w:lastRenderedPageBreak/>
+        <w:t>Recommendation template version 1.0</w:t>
+      </w:r>
+    </w:p>
+    <w:p>
+      <w:pPr>
+        <w:pStyle w:val="Header"/>
+        <w:jc w:val="center"/>
+        <w:rPr>
+          <w:color w:val="808080" w:themeColor="background1" w:themeShade="80"/>
+        </w:rPr>
+      </w:pPr>
       <w:r>
         <w:rPr>
           <w:i/>
           <w:color w:val="808080" w:themeColor="background1" w:themeShade="80"/>
           <w:sz w:val="20"/>
           <w:szCs w:val="20"/>
-          <w:lang w:val="fr-CH"/>
-        </w:rPr>
-        <w:t xml:space="preserve"> </w:t>
-      </w:r>
-      <w:proofErr w:type="spellStart"/>
-      <w:r>
-        <w:rPr>
-          <w:i/>
-          <w:color w:val="808080" w:themeColor="background1" w:themeShade="80"/>
-          <w:sz w:val="20"/>
-          <w:szCs w:val="20"/>
-          <w:lang w:val="fr-CH"/>
-        </w:rPr>
-        <w:t>template</w:t>
-      </w:r>
-      <w:proofErr w:type="spellEnd"/>
-      <w:r>
-        <w:rPr>
-          <w:i/>
-          <w:color w:val="808080" w:themeColor="background1" w:themeShade="80"/>
-          <w:sz w:val="20"/>
-          <w:szCs w:val="20"/>
-          <w:lang w:val="fr-CH"/>
-        </w:rPr>
-        <w:t xml:space="preserve"> version 1.0</w:t>
-      </w:r>
-    </w:p>
-    <w:p>
-      <w:pPr>
-        <w:pStyle w:val="Header"/>
-        <w:jc w:val="center"/>
-        <w:rPr>
-          <w:color w:val="808080" w:themeColor="background1" w:themeShade="80"/>
-        </w:rPr>
-      </w:pPr>
-      <w:r>
-        <w:rPr>
-          <w:i/>
-          <w:color w:val="808080" w:themeColor="background1" w:themeShade="80"/>
-          <w:sz w:val="20"/>
-          <w:szCs w:val="20"/>
         </w:rPr>
         <w:t>License: CC BY 4.0</w:t>
       </w:r>
@@ -639,7 +630,6 @@
           <w:sz w:val="38"/>
           <w:szCs w:val="38"/>
         </w:rPr>
-        <w:lastRenderedPageBreak/>
         <w:t xml:space="preserve">DECISION &amp; </w:t>
       </w:r>
       <w:r>
@@ -678,27 +668,53 @@
           <w:bCs/>
           <w:lang w:val="en-US"/>
         </w:rPr>
-        <w:t xml:space="preserve">Minor Errors </w:t>
-      </w:r>
-      <w:r>
-        <w:rPr>
-          <w:lang w:val="en-US"/>
-        </w:rPr>
-        <w:t xml:space="preserve">(see below for the ERROR rubric of error report </w:t>
+        <w:t>Minor Errors</w:t>
+      </w:r>
+      <w:r>
+        <w:rPr>
+          <w:lang w:val="en-US"/>
+        </w:rPr>
+        <w:t xml:space="preserve"> </w:t>
+      </w:r>
+      <w:r>
+        <w:rPr>
+          <w:b/>
+          <w:bCs/>
+          <w:lang w:val="en-US"/>
+        </w:rPr>
+        <w:t xml:space="preserve">that do not </w:t>
       </w:r>
       <w:proofErr w:type="spellStart"/>
-      <w:r>
-        <w:rPr>
-          <w:lang w:val="en-US"/>
-        </w:rPr>
-        <w:t>categorisations</w:t>
+      <w:proofErr w:type="gramStart"/>
+      <w:r>
+        <w:rPr>
+          <w:b/>
+          <w:bCs/>
+          <w:lang w:val="en-US"/>
+        </w:rPr>
+        <w:t>effect</w:t>
       </w:r>
       <w:proofErr w:type="spellEnd"/>
-      <w:r>
-        <w:rPr>
-          <w:lang w:val="en-US"/>
-        </w:rPr>
-        <w:t xml:space="preserve">). That is, errors that have the benefit of being detectable thanks to the presence and sharing of research materials, but whose scope and implications are minor. The detected errors do not rise to the level where I would recommend that a correction be issued. A decision of </w:t>
+      <w:proofErr w:type="gramEnd"/>
+      <w:r>
+        <w:rPr>
+          <w:b/>
+          <w:bCs/>
+          <w:lang w:val="en-US"/>
+        </w:rPr>
+        <w:t xml:space="preserve"> the core conclusions</w:t>
+      </w:r>
+      <w:r>
+        <w:rPr>
+          <w:lang w:val="en-US"/>
+        </w:rPr>
+        <w:t xml:space="preserve"> of the manuscript. </w:t>
+      </w:r>
+      <w:r>
+        <w:rPr>
+          <w:lang w:val="en-US"/>
+        </w:rPr>
+        <w:t xml:space="preserve">That is, errors that have the benefit of being detectable thanks to the presence and sharing of research materials, but whose scope and implications are minor. The detected errors do not rise to the level where I would recommend that a correction be issued. A decision of </w:t>
       </w:r>
       <w:r>
         <w:rPr>
@@ -775,594 +791,167 @@
         <w:t xml:space="preserve"> the minor errors associated with their manuscript in future discussions of the article.</w:t>
       </w:r>
     </w:p>
-    <w:tbl>
-      <w:tblPr>
-        <w:tblW w:w="8807" w:type="dxa"/>
-        <w:tblCellMar>
-          <w:top w:w="15" w:type="dxa"/>
-          <w:left w:w="15" w:type="dxa"/>
-          <w:bottom w:w="15" w:type="dxa"/>
-          <w:right w:w="15" w:type="dxa"/>
-        </w:tblCellMar>
-        <w:tblLook w:val="04A0" w:firstRow="1" w:lastRow="0" w:firstColumn="1" w:lastColumn="0" w:noHBand="0" w:noVBand="1"/>
-      </w:tblPr>
-      <w:tblGrid>
-        <w:gridCol w:w="1828"/>
-        <w:gridCol w:w="6979"/>
-      </w:tblGrid>
-      <w:tr>
-        <w:trPr>
-          <w:trHeight w:val="432"/>
-        </w:trPr>
-        <w:tc>
-          <w:tcPr>
-            <w:tcW w:w="0" w:type="auto"/>
-            <w:tcBorders>
-              <w:top w:val="single" w:sz="6" w:space="0" w:color="F9F9F9"/>
-              <w:left w:val="single" w:sz="6" w:space="0" w:color="F9F9F9"/>
-              <w:bottom w:val="single" w:sz="6" w:space="0" w:color="F9F9F9"/>
-              <w:right w:val="single" w:sz="6" w:space="0" w:color="F9F9F9"/>
-            </w:tcBorders>
-            <w:shd w:val="clear" w:color="auto" w:fill="272727"/>
-            <w:tcMar>
-              <w:top w:w="120" w:type="dxa"/>
-              <w:left w:w="120" w:type="dxa"/>
-              <w:bottom w:w="120" w:type="dxa"/>
-              <w:right w:w="120" w:type="dxa"/>
-            </w:tcMar>
-            <w:hideMark/>
-          </w:tcPr>
-          <w:p>
-            <w:pPr>
-              <w:rPr>
-                <w:lang w:val="en-US"/>
-              </w:rPr>
-            </w:pPr>
-            <w:r>
-              <w:rPr>
-                <w:b/>
-                <w:bCs/>
-                <w:lang w:val="en-US"/>
-              </w:rPr>
-              <w:t>DECISION</w:t>
-            </w:r>
-          </w:p>
-        </w:tc>
-        <w:tc>
-          <w:tcPr>
-            <w:tcW w:w="0" w:type="auto"/>
-            <w:tcBorders>
-              <w:top w:val="single" w:sz="6" w:space="0" w:color="F9F9F9"/>
-              <w:left w:val="single" w:sz="6" w:space="0" w:color="F9F9F9"/>
-              <w:bottom w:val="single" w:sz="6" w:space="0" w:color="F9F9F9"/>
-              <w:right w:val="single" w:sz="6" w:space="0" w:color="F9F9F9"/>
-            </w:tcBorders>
-            <w:shd w:val="clear" w:color="auto" w:fill="272727"/>
-            <w:tcMar>
-              <w:top w:w="120" w:type="dxa"/>
-              <w:left w:w="120" w:type="dxa"/>
-              <w:bottom w:w="120" w:type="dxa"/>
-              <w:right w:w="120" w:type="dxa"/>
-            </w:tcMar>
-            <w:hideMark/>
-          </w:tcPr>
-          <w:p>
-            <w:pPr>
-              <w:rPr>
-                <w:lang w:val="en-US"/>
-              </w:rPr>
-            </w:pPr>
-            <w:r>
-              <w:rPr>
-                <w:b/>
-                <w:bCs/>
-                <w:lang w:val="en-US"/>
-              </w:rPr>
-              <w:t>RECOMMENDATION</w:t>
-            </w:r>
-          </w:p>
-        </w:tc>
-      </w:tr>
-      <w:tr>
-        <w:trPr>
-          <w:trHeight w:val="676"/>
-        </w:trPr>
-        <w:tc>
-          <w:tcPr>
-            <w:tcW w:w="0" w:type="auto"/>
-            <w:tcBorders>
-              <w:top w:val="single" w:sz="6" w:space="0" w:color="F9F9F9"/>
-              <w:left w:val="single" w:sz="6" w:space="0" w:color="F9F9F9"/>
-              <w:bottom w:val="single" w:sz="6" w:space="0" w:color="F9F9F9"/>
-              <w:right w:val="single" w:sz="6" w:space="0" w:color="F9F9F9"/>
-            </w:tcBorders>
-            <w:shd w:val="clear" w:color="auto" w:fill="272727"/>
-            <w:tcMar>
-              <w:top w:w="120" w:type="dxa"/>
-              <w:left w:w="120" w:type="dxa"/>
-              <w:bottom w:w="120" w:type="dxa"/>
-              <w:right w:w="120" w:type="dxa"/>
-            </w:tcMar>
-            <w:hideMark/>
-          </w:tcPr>
-          <w:p>
-            <w:pPr>
-              <w:rPr>
-                <w:lang w:val="en-US"/>
-              </w:rPr>
-            </w:pPr>
-            <w:r>
-              <w:rPr>
-                <w:b/>
-                <w:bCs/>
-                <w:lang w:val="en-US"/>
-              </w:rPr>
-              <w:t>No errors</w:t>
-            </w:r>
-          </w:p>
-        </w:tc>
-        <w:tc>
-          <w:tcPr>
-            <w:tcW w:w="0" w:type="auto"/>
-            <w:tcBorders>
-              <w:top w:val="single" w:sz="6" w:space="0" w:color="F9F9F9"/>
-              <w:left w:val="single" w:sz="6" w:space="0" w:color="F9F9F9"/>
-              <w:bottom w:val="single" w:sz="6" w:space="0" w:color="F9F9F9"/>
-              <w:right w:val="single" w:sz="6" w:space="0" w:color="F9F9F9"/>
-            </w:tcBorders>
-            <w:shd w:val="clear" w:color="auto" w:fill="272727"/>
-            <w:tcMar>
-              <w:top w:w="120" w:type="dxa"/>
-              <w:left w:w="120" w:type="dxa"/>
-              <w:bottom w:w="120" w:type="dxa"/>
-              <w:right w:w="120" w:type="dxa"/>
-            </w:tcMar>
-            <w:hideMark/>
-          </w:tcPr>
-          <w:p>
-            <w:pPr>
-              <w:rPr>
-                <w:lang w:val="en-US"/>
-              </w:rPr>
-            </w:pPr>
-            <w:r>
-              <w:rPr>
-                <w:lang w:val="en-US"/>
-              </w:rPr>
-              <w:t>No additional action beyond publication of the error report and reply</w:t>
-            </w:r>
-          </w:p>
-        </w:tc>
-      </w:tr>
-      <w:tr>
-        <w:trPr>
-          <w:trHeight w:val="1387"/>
-        </w:trPr>
-        <w:tc>
-          <w:tcPr>
-            <w:tcW w:w="0" w:type="auto"/>
-            <w:tcBorders>
-              <w:top w:val="single" w:sz="6" w:space="0" w:color="F9F9F9"/>
-              <w:left w:val="single" w:sz="6" w:space="0" w:color="F9F9F9"/>
-              <w:bottom w:val="single" w:sz="6" w:space="0" w:color="F9F9F9"/>
-              <w:right w:val="single" w:sz="6" w:space="0" w:color="F9F9F9"/>
-            </w:tcBorders>
-            <w:shd w:val="clear" w:color="auto" w:fill="272727"/>
-            <w:tcMar>
-              <w:top w:w="120" w:type="dxa"/>
-              <w:left w:w="120" w:type="dxa"/>
-              <w:bottom w:w="120" w:type="dxa"/>
-              <w:right w:w="120" w:type="dxa"/>
-            </w:tcMar>
-            <w:hideMark/>
-          </w:tcPr>
-          <w:p>
-            <w:pPr>
-              <w:rPr>
-                <w:lang w:val="en-US"/>
-              </w:rPr>
-            </w:pPr>
-            <w:r>
-              <w:rPr>
-                <w:b/>
-                <w:bCs/>
-                <w:lang w:val="en-US"/>
-              </w:rPr>
-              <w:t>Minor errors</w:t>
-            </w:r>
-          </w:p>
-        </w:tc>
-        <w:tc>
-          <w:tcPr>
-            <w:tcW w:w="0" w:type="auto"/>
-            <w:tcBorders>
-              <w:top w:val="single" w:sz="6" w:space="0" w:color="F9F9F9"/>
-              <w:left w:val="single" w:sz="6" w:space="0" w:color="F9F9F9"/>
-              <w:bottom w:val="single" w:sz="6" w:space="0" w:color="F9F9F9"/>
-              <w:right w:val="single" w:sz="6" w:space="0" w:color="F9F9F9"/>
-            </w:tcBorders>
-            <w:shd w:val="clear" w:color="auto" w:fill="272727"/>
-            <w:tcMar>
-              <w:top w:w="120" w:type="dxa"/>
-              <w:left w:w="120" w:type="dxa"/>
-              <w:bottom w:w="120" w:type="dxa"/>
-              <w:right w:w="120" w:type="dxa"/>
-            </w:tcMar>
-            <w:hideMark/>
-          </w:tcPr>
-          <w:p>
-            <w:pPr>
-              <w:rPr>
-                <w:lang w:val="en-US"/>
-              </w:rPr>
-            </w:pPr>
-            <w:r>
-              <w:rPr>
-                <w:lang w:val="en-US"/>
-              </w:rPr>
-              <w:t xml:space="preserve">No additional action beyond publication of the error report and reply, plus recommendation that the authors appropriately </w:t>
-            </w:r>
-            <w:proofErr w:type="spellStart"/>
-            <w:r>
-              <w:rPr>
-                <w:lang w:val="en-US"/>
-              </w:rPr>
-              <w:t>recognise</w:t>
-            </w:r>
-            <w:proofErr w:type="spellEnd"/>
-            <w:r>
-              <w:rPr>
-                <w:lang w:val="en-US"/>
-              </w:rPr>
-              <w:t xml:space="preserve"> these errors in future discussions of the article.</w:t>
-            </w:r>
-          </w:p>
-          <w:p>
-            <w:pPr>
-              <w:rPr>
-                <w:lang w:val="en-US"/>
-              </w:rPr>
-            </w:pPr>
-            <w:r>
-              <w:rPr>
-                <w:i/>
-                <w:iCs/>
-                <w:lang w:val="en-US"/>
-              </w:rPr>
-              <w:t>Note that we expect most published research to fall into this category. </w:t>
-            </w:r>
-          </w:p>
-        </w:tc>
-      </w:tr>
-      <w:tr>
-        <w:trPr>
-          <w:trHeight w:val="1631"/>
-        </w:trPr>
-        <w:tc>
-          <w:tcPr>
-            <w:tcW w:w="0" w:type="auto"/>
-            <w:tcBorders>
-              <w:top w:val="single" w:sz="6" w:space="0" w:color="F9F9F9"/>
-              <w:left w:val="single" w:sz="6" w:space="0" w:color="F9F9F9"/>
-              <w:bottom w:val="single" w:sz="6" w:space="0" w:color="F9F9F9"/>
-              <w:right w:val="single" w:sz="6" w:space="0" w:color="F9F9F9"/>
-            </w:tcBorders>
-            <w:shd w:val="clear" w:color="auto" w:fill="272727"/>
-            <w:tcMar>
-              <w:top w:w="120" w:type="dxa"/>
-              <w:left w:w="120" w:type="dxa"/>
-              <w:bottom w:w="120" w:type="dxa"/>
-              <w:right w:w="120" w:type="dxa"/>
-            </w:tcMar>
-            <w:hideMark/>
-          </w:tcPr>
-          <w:p>
-            <w:pPr>
-              <w:rPr>
-                <w:lang w:val="en-US"/>
-              </w:rPr>
-            </w:pPr>
-            <w:r>
-              <w:rPr>
-                <w:b/>
-                <w:bCs/>
-                <w:lang w:val="en-US"/>
-              </w:rPr>
-              <w:t>Indeterminable</w:t>
-            </w:r>
-          </w:p>
-        </w:tc>
-        <w:tc>
-          <w:tcPr>
-            <w:tcW w:w="0" w:type="auto"/>
-            <w:tcBorders>
-              <w:top w:val="single" w:sz="6" w:space="0" w:color="F9F9F9"/>
-              <w:left w:val="single" w:sz="6" w:space="0" w:color="F9F9F9"/>
-              <w:bottom w:val="single" w:sz="6" w:space="0" w:color="F9F9F9"/>
-              <w:right w:val="single" w:sz="6" w:space="0" w:color="F9F9F9"/>
-            </w:tcBorders>
-            <w:shd w:val="clear" w:color="auto" w:fill="272727"/>
-            <w:tcMar>
-              <w:top w:w="120" w:type="dxa"/>
-              <w:left w:w="120" w:type="dxa"/>
-              <w:bottom w:w="120" w:type="dxa"/>
-              <w:right w:w="120" w:type="dxa"/>
-            </w:tcMar>
-            <w:hideMark/>
-          </w:tcPr>
-          <w:p>
-            <w:pPr>
-              <w:rPr>
-                <w:lang w:val="en-US"/>
-              </w:rPr>
-            </w:pPr>
-            <w:r>
-              <w:rPr>
-                <w:lang w:val="en-US"/>
-              </w:rPr>
-              <w:t xml:space="preserve">No determination could be made regarding the presence or absence of important potential errors. Recommendation that the authors appropriately </w:t>
-            </w:r>
-            <w:proofErr w:type="spellStart"/>
-            <w:r>
-              <w:rPr>
-                <w:lang w:val="en-US"/>
-              </w:rPr>
-              <w:t>recognise</w:t>
-            </w:r>
-            <w:proofErr w:type="spellEnd"/>
-            <w:r>
-              <w:rPr>
-                <w:lang w:val="en-US"/>
-              </w:rPr>
-              <w:t xml:space="preserve"> this lack of verifiability in future discussions of the article.</w:t>
-            </w:r>
-          </w:p>
-          <w:p>
-            <w:pPr>
-              <w:rPr>
-                <w:lang w:val="en-US"/>
-              </w:rPr>
-            </w:pPr>
-            <w:r>
-              <w:rPr>
-                <w:i/>
-                <w:iCs/>
-                <w:lang w:val="en-US"/>
-              </w:rPr>
-              <w:t>Note that this is considered a less desirable outcome than “Minor errors” because in that case the errors are verifiably minor in nature. </w:t>
-            </w:r>
-          </w:p>
-        </w:tc>
-      </w:tr>
-      <w:tr>
-        <w:trPr>
-          <w:trHeight w:val="909"/>
-        </w:trPr>
-        <w:tc>
-          <w:tcPr>
-            <w:tcW w:w="0" w:type="auto"/>
-            <w:tcBorders>
-              <w:top w:val="single" w:sz="6" w:space="0" w:color="F9F9F9"/>
-              <w:left w:val="single" w:sz="6" w:space="0" w:color="F9F9F9"/>
-              <w:bottom w:val="single" w:sz="6" w:space="0" w:color="F9F9F9"/>
-              <w:right w:val="single" w:sz="6" w:space="0" w:color="F9F9F9"/>
-            </w:tcBorders>
-            <w:shd w:val="clear" w:color="auto" w:fill="272727"/>
-            <w:tcMar>
-              <w:top w:w="120" w:type="dxa"/>
-              <w:left w:w="120" w:type="dxa"/>
-              <w:bottom w:w="120" w:type="dxa"/>
-              <w:right w:w="120" w:type="dxa"/>
-            </w:tcMar>
-            <w:hideMark/>
-          </w:tcPr>
-          <w:p>
-            <w:pPr>
-              <w:rPr>
-                <w:lang w:val="en-US"/>
-              </w:rPr>
-            </w:pPr>
-            <w:r>
-              <w:rPr>
-                <w:b/>
-                <w:bCs/>
-                <w:lang w:val="en-US"/>
-              </w:rPr>
-              <w:t>Moderate errors</w:t>
-            </w:r>
-          </w:p>
-        </w:tc>
-        <w:tc>
-          <w:tcPr>
-            <w:tcW w:w="0" w:type="auto"/>
-            <w:tcBorders>
-              <w:top w:val="single" w:sz="6" w:space="0" w:color="F9F9F9"/>
-              <w:left w:val="single" w:sz="6" w:space="0" w:color="F9F9F9"/>
-              <w:bottom w:val="single" w:sz="6" w:space="0" w:color="F9F9F9"/>
-              <w:right w:val="single" w:sz="6" w:space="0" w:color="F9F9F9"/>
-            </w:tcBorders>
-            <w:shd w:val="clear" w:color="auto" w:fill="272727"/>
-            <w:tcMar>
-              <w:top w:w="120" w:type="dxa"/>
-              <w:left w:w="120" w:type="dxa"/>
-              <w:bottom w:w="120" w:type="dxa"/>
-              <w:right w:w="120" w:type="dxa"/>
-            </w:tcMar>
-            <w:hideMark/>
-          </w:tcPr>
-          <w:p>
-            <w:pPr>
-              <w:rPr>
-                <w:lang w:val="en-US"/>
-              </w:rPr>
-            </w:pPr>
-            <w:r>
-              <w:rPr>
-                <w:lang w:val="en-US"/>
-              </w:rPr>
-              <w:t>Correction notice (minor).</w:t>
-            </w:r>
-          </w:p>
-          <w:p>
-            <w:pPr>
-              <w:rPr>
-                <w:lang w:val="en-US"/>
-              </w:rPr>
-            </w:pPr>
-            <w:r>
-              <w:rPr>
-                <w:i/>
-                <w:iCs/>
-                <w:lang w:val="en-US"/>
-              </w:rPr>
-              <w:t>Note that numerous ‘minor’ errors might constitute a moderate error in aggregate.</w:t>
-            </w:r>
-          </w:p>
-        </w:tc>
-      </w:tr>
-      <w:tr>
-        <w:trPr>
-          <w:trHeight w:val="432"/>
-        </w:trPr>
-        <w:tc>
-          <w:tcPr>
-            <w:tcW w:w="0" w:type="auto"/>
-            <w:tcBorders>
-              <w:top w:val="single" w:sz="6" w:space="0" w:color="F9F9F9"/>
-              <w:left w:val="single" w:sz="6" w:space="0" w:color="F9F9F9"/>
-              <w:bottom w:val="single" w:sz="6" w:space="0" w:color="F9F9F9"/>
-              <w:right w:val="single" w:sz="6" w:space="0" w:color="F9F9F9"/>
-            </w:tcBorders>
-            <w:shd w:val="clear" w:color="auto" w:fill="272727"/>
-            <w:tcMar>
-              <w:top w:w="120" w:type="dxa"/>
-              <w:left w:w="120" w:type="dxa"/>
-              <w:bottom w:w="120" w:type="dxa"/>
-              <w:right w:w="120" w:type="dxa"/>
-            </w:tcMar>
-            <w:hideMark/>
-          </w:tcPr>
-          <w:p>
-            <w:pPr>
-              <w:rPr>
-                <w:lang w:val="en-US"/>
-              </w:rPr>
-            </w:pPr>
-            <w:r>
-              <w:rPr>
-                <w:b/>
-                <w:bCs/>
-                <w:lang w:val="en-US"/>
-              </w:rPr>
-              <w:t>Major errors</w:t>
-            </w:r>
-          </w:p>
-        </w:tc>
-        <w:tc>
-          <w:tcPr>
-            <w:tcW w:w="0" w:type="auto"/>
-            <w:tcBorders>
-              <w:top w:val="single" w:sz="6" w:space="0" w:color="F9F9F9"/>
-              <w:left w:val="single" w:sz="6" w:space="0" w:color="F9F9F9"/>
-              <w:bottom w:val="single" w:sz="6" w:space="0" w:color="F9F9F9"/>
-              <w:right w:val="single" w:sz="6" w:space="0" w:color="F9F9F9"/>
-            </w:tcBorders>
-            <w:shd w:val="clear" w:color="auto" w:fill="272727"/>
-            <w:tcMar>
-              <w:top w:w="120" w:type="dxa"/>
-              <w:left w:w="120" w:type="dxa"/>
-              <w:bottom w:w="120" w:type="dxa"/>
-              <w:right w:w="120" w:type="dxa"/>
-            </w:tcMar>
-            <w:hideMark/>
-          </w:tcPr>
-          <w:p>
-            <w:pPr>
-              <w:rPr>
-                <w:lang w:val="en-US"/>
-              </w:rPr>
-            </w:pPr>
-            <w:r>
-              <w:rPr>
-                <w:lang w:val="en-US"/>
-              </w:rPr>
-              <w:t>Correction notice (major) / may warrant an expression of concern.</w:t>
-            </w:r>
-          </w:p>
-        </w:tc>
-      </w:tr>
-      <w:tr>
-        <w:trPr>
-          <w:trHeight w:val="432"/>
-        </w:trPr>
-        <w:tc>
-          <w:tcPr>
-            <w:tcW w:w="0" w:type="auto"/>
-            <w:tcBorders>
-              <w:top w:val="single" w:sz="6" w:space="0" w:color="F9F9F9"/>
-              <w:left w:val="single" w:sz="6" w:space="0" w:color="F9F9F9"/>
-              <w:bottom w:val="single" w:sz="6" w:space="0" w:color="F9F9F9"/>
-              <w:right w:val="single" w:sz="6" w:space="0" w:color="F9F9F9"/>
-            </w:tcBorders>
-            <w:shd w:val="clear" w:color="auto" w:fill="272727"/>
-            <w:tcMar>
-              <w:top w:w="120" w:type="dxa"/>
-              <w:left w:w="120" w:type="dxa"/>
-              <w:bottom w:w="120" w:type="dxa"/>
-              <w:right w:w="120" w:type="dxa"/>
-            </w:tcMar>
-            <w:hideMark/>
-          </w:tcPr>
-          <w:p>
-            <w:pPr>
-              <w:rPr>
-                <w:lang w:val="en-US"/>
-              </w:rPr>
-            </w:pPr>
-            <w:r>
-              <w:rPr>
-                <w:b/>
-                <w:bCs/>
-                <w:lang w:val="en-US"/>
-              </w:rPr>
-              <w:t>Severe errors</w:t>
-            </w:r>
-          </w:p>
-        </w:tc>
-        <w:tc>
-          <w:tcPr>
-            <w:tcW w:w="0" w:type="auto"/>
-            <w:tcBorders>
-              <w:top w:val="single" w:sz="6" w:space="0" w:color="F9F9F9"/>
-              <w:left w:val="single" w:sz="6" w:space="0" w:color="F9F9F9"/>
-              <w:bottom w:val="single" w:sz="6" w:space="0" w:color="F9F9F9"/>
-              <w:right w:val="single" w:sz="6" w:space="0" w:color="F9F9F9"/>
-            </w:tcBorders>
-            <w:shd w:val="clear" w:color="auto" w:fill="272727"/>
-            <w:tcMar>
-              <w:top w:w="120" w:type="dxa"/>
-              <w:left w:w="120" w:type="dxa"/>
-              <w:bottom w:w="120" w:type="dxa"/>
-              <w:right w:w="120" w:type="dxa"/>
-            </w:tcMar>
-            <w:hideMark/>
-          </w:tcPr>
-          <w:p>
-            <w:pPr>
-              <w:rPr>
-                <w:lang w:val="en-US"/>
-              </w:rPr>
-            </w:pPr>
-            <w:r>
-              <w:rPr>
-                <w:lang w:val="en-US"/>
-              </w:rPr>
-              <w:t>Retraction</w:t>
-            </w:r>
-          </w:p>
-        </w:tc>
-      </w:tr>
-    </w:tbl>
+    <w:p>
+      <w:pPr>
+        <w:rPr>
+          <w:lang w:val="en-US"/>
+        </w:rPr>
+      </w:pPr>
+    </w:p>
+    <w:p>
+      <w:pPr>
+        <w:rPr>
+          <w:lang w:val="en-US"/>
+        </w:rPr>
+      </w:pPr>
+    </w:p>
+    <w:p>
+      <w:pPr>
+        <w:rPr>
+          <w:lang w:val="en-US"/>
+        </w:rPr>
+      </w:pPr>
+    </w:p>
+    <w:p>
+      <w:pPr>
+        <w:rPr>
+          <w:lang w:val="en-US"/>
+        </w:rPr>
+      </w:pPr>
+    </w:p>
+    <w:p>
+      <w:pPr>
+        <w:rPr>
+          <w:lang w:val="en-US"/>
+        </w:rPr>
+      </w:pPr>
+    </w:p>
+    <w:p>
+      <w:pPr>
+        <w:rPr>
+          <w:lang w:val="en-US"/>
+        </w:rPr>
+      </w:pPr>
+    </w:p>
+    <w:p>
+      <w:pPr>
+        <w:rPr>
+          <w:lang w:val="en-US"/>
+        </w:rPr>
+      </w:pPr>
+    </w:p>
+    <w:p>
+      <w:pPr>
+        <w:rPr>
+          <w:lang w:val="en-US"/>
+        </w:rPr>
+      </w:pPr>
+    </w:p>
+    <w:p>
+      <w:pPr>
+        <w:rPr>
+          <w:lang w:val="en-US"/>
+        </w:rPr>
+      </w:pPr>
+    </w:p>
+    <w:p>
+      <w:pPr>
+        <w:rPr>
+          <w:lang w:val="en-US"/>
+        </w:rPr>
+      </w:pPr>
+    </w:p>
+    <w:p>
+      <w:pPr>
+        <w:rPr>
+          <w:lang w:val="en-US"/>
+        </w:rPr>
+      </w:pPr>
+    </w:p>
+    <w:p>
+      <w:pPr>
+        <w:rPr>
+          <w:lang w:val="en-US"/>
+        </w:rPr>
+      </w:pPr>
+    </w:p>
+    <w:p>
+      <w:pPr>
+        <w:rPr>
+          <w:lang w:val="en-US"/>
+        </w:rPr>
+      </w:pPr>
+    </w:p>
+    <w:p>
+      <w:pPr>
+        <w:rPr>
+          <w:lang w:val="en-US"/>
+        </w:rPr>
+      </w:pPr>
+    </w:p>
+    <w:p>
+      <w:pPr>
+        <w:rPr>
+          <w:lang w:val="en-US"/>
+        </w:rPr>
+      </w:pPr>
+    </w:p>
+    <w:p>
+      <w:pPr>
+        <w:rPr>
+          <w:lang w:val="en-US"/>
+        </w:rPr>
+      </w:pPr>
+    </w:p>
+    <w:p>
+      <w:pPr>
+        <w:rPr>
+          <w:lang w:val="en-US"/>
+        </w:rPr>
+      </w:pPr>
+    </w:p>
+    <w:p>
+      <w:pPr>
+        <w:rPr>
+          <w:lang w:val="en-US"/>
+        </w:rPr>
+      </w:pPr>
+    </w:p>
+    <w:p>
+      <w:pPr>
+        <w:rPr>
+          <w:lang w:val="en-US"/>
+        </w:rPr>
+      </w:pPr>
+    </w:p>
+    <w:p>
+      <w:pPr>
+        <w:rPr>
+          <w:lang w:val="en-US"/>
+        </w:rPr>
+      </w:pPr>
+    </w:p>
+    <w:p>
+      <w:pPr>
+        <w:rPr>
+          <w:lang w:val="en-US"/>
+        </w:rPr>
+      </w:pPr>
+    </w:p>
+    <w:p>
+      <w:pPr>
+        <w:rPr>
+          <w:lang w:val="en-US"/>
+        </w:rPr>
+      </w:pPr>
+    </w:p>
+    <w:p>
+      <w:pPr>
+        <w:rPr>
+          <w:lang w:val="en-US"/>
+        </w:rPr>
+      </w:pPr>
+    </w:p>
     <w:p>
       <w:pPr>
         <w:rPr>
@@ -1455,15 +1044,7 @@
           <w:sz w:val="38"/>
           <w:szCs w:val="38"/>
         </w:rPr>
-        <w:t>RECOMMENDER’S</w:t>
-      </w:r>
-      <w:r>
-        <w:rPr>
-          <w:rFonts w:ascii="Oswald" w:eastAsia="Oswald" w:hAnsi="Oswald" w:cs="Oswald"/>
-          <w:sz w:val="38"/>
-          <w:szCs w:val="38"/>
-        </w:rPr>
-        <w:t xml:space="preserve"> </w:t>
+        <w:t xml:space="preserve">RECOMMENDER’S </w:t>
       </w:r>
       <w:r>
         <w:rPr>
@@ -1480,15 +1061,7 @@
           <w:sz w:val="38"/>
           <w:szCs w:val="38"/>
         </w:rPr>
-        <w:t>E</w:t>
-      </w:r>
-      <w:r>
-        <w:rPr>
-          <w:rFonts w:ascii="Oswald" w:eastAsia="Oswald" w:hAnsi="Oswald" w:cs="Oswald"/>
-          <w:sz w:val="38"/>
-          <w:szCs w:val="38"/>
-        </w:rPr>
-        <w:t>PORT</w:t>
+        <w:t>EPORT</w:t>
       </w:r>
     </w:p>
     <w:p>
@@ -1677,14 +1250,12 @@
         <w:lastRenderedPageBreak/>
         <w:t xml:space="preserve">Firstly, I would like to thank both Prof. Fraley (reviewer) and Prof. Light (corresponding on behalf of the authorship team) for their cooperation throughout this review. Prof. Light’s response letter begins with highlighting his initial reservations towards participating in the ERROR project, including his worries relating to potential career or reputational damage. We think many authors would likely share similar worries when approached for a project such as this. We are </w:t>
       </w:r>
-      <w:proofErr w:type="gramStart"/>
-      <w:r>
-        <w:rPr>
-          <w:lang w:val="en-US"/>
-        </w:rPr>
-        <w:t>all the more</w:t>
-      </w:r>
-      <w:proofErr w:type="gramEnd"/>
+      <w:r>
+        <w:rPr>
+          <w:lang w:val="en-US"/>
+        </w:rPr>
+        <w:t>even more</w:t>
+      </w:r>
       <w:r>
         <w:rPr>
           <w:lang w:val="en-US"/>
@@ -2403,7 +1974,25 @@
         <w:szCs w:val="20"/>
         <w:lang w:val="en-US"/>
       </w:rPr>
-      <w:t xml:space="preserve">Cite as: ERROR (2024) </w:t>
+      <w:t>Cite as: ERROR (</w:t>
+    </w:r>
+    <w:r>
+      <w:rPr>
+        <w:color w:val="808080" w:themeColor="background1" w:themeShade="80"/>
+        <w:sz w:val="20"/>
+        <w:szCs w:val="20"/>
+        <w:lang w:val="en-US"/>
+      </w:rPr>
+      <w:t>2025</w:t>
+    </w:r>
+    <w:r>
+      <w:rPr>
+        <w:color w:val="808080" w:themeColor="background1" w:themeShade="80"/>
+        <w:sz w:val="20"/>
+        <w:szCs w:val="20"/>
+        <w:lang w:val="en-US"/>
+      </w:rPr>
+      <w:t xml:space="preserve">) </w:t>
     </w:r>
     <w:r>
       <w:rPr>
@@ -2525,53 +2114,16 @@
       </w:rPr>
       <w:t xml:space="preserve"> </w:t>
     </w:r>
-    <w:r>
-      <w:rPr>
-        <w:color w:val="808080" w:themeColor="background1" w:themeShade="80"/>
-        <w:sz w:val="20"/>
-        <w:szCs w:val="20"/>
-      </w:rPr>
-      <w:fldChar w:fldCharType="begin"/>
-    </w:r>
-    <w:r>
-      <w:rPr>
-        <w:color w:val="808080" w:themeColor="background1" w:themeShade="80"/>
-        <w:sz w:val="20"/>
-        <w:szCs w:val="20"/>
-      </w:rPr>
-      <w:instrText>HYPERLINK "https://osf.io/fpw4r/"</w:instrText>
-    </w:r>
-    <w:r>
-      <w:rPr>
-        <w:color w:val="808080" w:themeColor="background1" w:themeShade="80"/>
-        <w:sz w:val="20"/>
-        <w:szCs w:val="20"/>
-      </w:rPr>
-    </w:r>
-    <w:r>
-      <w:rPr>
-        <w:color w:val="808080" w:themeColor="background1" w:themeShade="80"/>
-        <w:sz w:val="20"/>
-        <w:szCs w:val="20"/>
-      </w:rPr>
-      <w:fldChar w:fldCharType="separate"/>
-    </w:r>
-    <w:r>
-      <w:rPr>
-        <w:rStyle w:val="Hyperlink"/>
-        <w:sz w:val="20"/>
-        <w:szCs w:val="20"/>
-      </w:rPr>
-      <w:t>osf.io/fpw4r</w:t>
-    </w:r>
-    <w:r>
-      <w:rPr>
-        <w:color w:val="808080" w:themeColor="background1" w:themeShade="80"/>
-        <w:sz w:val="20"/>
-        <w:szCs w:val="20"/>
-      </w:rPr>
-      <w:fldChar w:fldCharType="end"/>
-    </w:r>
+    <w:hyperlink r:id="rId1" w:history="1">
+      <w:r>
+        <w:rPr>
+          <w:rStyle w:val="Hyperlink"/>
+          <w:sz w:val="20"/>
+          <w:szCs w:val="20"/>
+        </w:rPr>
+        <w:t>osf.io/fpw4r</w:t>
+      </w:r>
+    </w:hyperlink>
   </w:p>
 </w:ftr>
 </file>
@@ -3357,6 +2909,7 @@
   <w:style w:type="character" w:default="1" w:styleId="DefaultParagraphFont">
     <w:name w:val="Default Paragraph Font"/>
     <w:uiPriority w:val="1"/>
+    <w:semiHidden/>
     <w:unhideWhenUsed/>
   </w:style>
   <w:style w:type="table" w:default="1" w:styleId="TableNormal">

</xml_diff>